<commit_message>
version requiring citation correction
</commit_message>
<xml_diff>
--- a/manuscript/ISCIENCE-D-25-10442_main_manuscript_reviewed.docx
+++ b/manuscript/ISCIENCE-D-25-10442_main_manuscript_reviewed.docx
@@ -933,7 +933,25 @@
         <w:pStyle w:val="FirstParagraph"/>
       </w:pPr>
       <w:r>
-        <w:t xml:space="preserve">Upgrades complement rather than replace the establishment of new MPAs and recognition of high-quality OECMs; they unlock immediate conservation gains while broader spatial planning, new designations, and BBNJ implementation advance in parallel18,28. Empirical evidence shows that some countries have strengthened MPA regulations without harming industrial fishing sectors29, demonstrating that regulatory upgrades are feasible where enabling conditions are strong. Because the top ten sovereign territories already steward 87% (11.97 million km</w:t>
+        <w:t xml:space="preserve">Upgrades complement rather than replace the establishment of new MPAs and recognition of high-quality OECMs; they unlock immediate conservation gains while broader spatial planning, new designations, and BBNJ implementation advance in parallel</w:t>
+      </w:r>
+      <w:r>
+        <w:rPr>
+          <w:vertAlign w:val="superscript"/>
+        </w:rPr>
+        <w:t xml:space="preserve">18,28</w:t>
+      </w:r>
+      <w:r>
+        <w:t xml:space="preserve">. Empirical evidence shows that some countries have strengthened MPA regulations without harming industrial fishing sectors</w:t>
+      </w:r>
+      <w:r>
+        <w:rPr>
+          <w:vertAlign w:val="superscript"/>
+        </w:rPr>
+        <w:t xml:space="preserve">29</w:t>
+      </w:r>
+      <w:r>
+        <w:t xml:space="preserve">, demonstrating that regulatory upgrades are feasible where enabling conditions are strong. Because the top ten sovereign territories already steward 87% (11.97 million km</w:t>
       </w:r>
       <w:r>
         <w:rPr>
@@ -2177,7 +2195,19 @@
         <w:pStyle w:val="FirstParagraph"/>
       </w:pPr>
       <w:r>
-        <w:t xml:space="preserve">We summarised the Cisneros-Montemayor et al.11 enabling-condition dataset by sovereign territory, trimmed leading and trailing whitespace, and recoded Antarctica as missing to reflect its treaty governance. Enabling bands were defined as &lt;50, 50–69, ≥70, and</w:t>
+        <w:t xml:space="preserve">We summarised the Cisneros-Montemayor et al.</w:t>
+      </w:r>
+      <w:r>
+        <w:rPr>
+          <w:vertAlign w:val="superscript"/>
+        </w:rPr>
+        <w:t xml:space="preserve">11</w:t>
+      </w:r>
+      <w:r>
+        <w:t xml:space="preserve"> </w:t>
+      </w:r>
+      <w:r>
+        <w:t xml:space="preserve">enabling-condition dataset by sovereign territory, trimmed leading and trailing whitespace, and recoded Antarctica as missing to reflect its treaty governance. Enabling bands were defined as &lt;50, 50–69, ≥70, and</w:t>
       </w:r>
       <w:r>
         <w:t xml:space="preserve"> </w:t>

</xml_diff>